<commit_message>
add aitp leadership experience to txst education section
</commit_message>
<xml_diff>
--- a/resume.docx
+++ b/resume.docx
@@ -533,7 +533,7 @@
         </w:tabs>
         <w:spacing w:after="0" w:line="240" w:lineRule="auto"/>
         <w:rPr>
-          <w:b w:val="1"/>
+          <w:rFonts w:ascii="Cambria" w:cs="Cambria" w:eastAsia="Cambria" w:hAnsi="Cambria"/>
           <w:sz w:val="20"/>
           <w:szCs w:val="20"/>
         </w:rPr>
@@ -2067,6 +2067,35 @@
           <w:rtl w:val="0"/>
         </w:rPr>
         <w:t xml:space="preserve">Dean’s List (6 semesters)</w:t>
+      </w:r>
+    </w:p>
+    <w:p>
+      <w:pPr>
+        <w:numPr>
+          <w:ilvl w:val="0"/>
+          <w:numId w:val="2"/>
+        </w:numPr>
+        <w:tabs>
+          <w:tab w:val="center" w:leader="none" w:pos="4680"/>
+          <w:tab w:val="right" w:leader="none" w:pos="9360"/>
+        </w:tabs>
+        <w:spacing w:after="0" w:line="240" w:lineRule="auto"/>
+        <w:ind w:left="720" w:hanging="360"/>
+        <w:rPr>
+          <w:rFonts w:ascii="Cambria" w:cs="Cambria" w:eastAsia="Cambria" w:hAnsi="Cambria"/>
+          <w:sz w:val="20"/>
+          <w:szCs w:val="20"/>
+          <w:u w:val="none"/>
+        </w:rPr>
+      </w:pPr>
+      <w:r>
+        <w:rPr>
+          <w:rFonts w:ascii="Cambria" w:cs="Cambria" w:eastAsia="Cambria" w:hAnsi="Cambria"/>
+          <w:sz w:val="20"/>
+          <w:szCs w:val="20"/>
+          <w:rtl w:val="0"/>
+        </w:rPr>
+        <w:t xml:space="preserve">V.P. of I.T. (1 semester) &amp; President of A.I.T.P (1 semester)</w:t>
       </w:r>
     </w:p>
     <w:p>
@@ -3790,7 +3819,7 @@
 
 <file path=customXML/item1.xml><?xml version="1.0" encoding="utf-8"?>
 <go:gDocsCustomXmlDataStorage xmlns:go="http://customooxmlschemas.google.com/" xmlns:r="http://schemas.openxmlformats.org/officeDocument/2006/relationships" uri="GoogleDocsCustomDataVersion1">
-  <go:docsCustomData xmlns:go="http://customooxmlschemas.google.com/" roundtripDataSignature="AMtx7mgk6vGSx8fhr43Avw9gM6+2V1vFKQ==">AMUW2mUYuoZcecEd/oUI3AUVUnSGaLiZS686h5tD2gVR/2a/Ca5yinK937F92xXpAOBUpg+GqfqE8qmyX6m8OyeUupBIdRmvlunh2ESBaqI85f6k2DkKVAY=</go:docsCustomData>
+  <go:docsCustomData xmlns:go="http://customooxmlschemas.google.com/" roundtripDataSignature="AMtx7mgk6vGSx8fhr43Avw9gM6+2V1vFKQ==">AMUW2mXrDkueUXY9z0X41P1j9hX4B6DWKIdB2wZS48guDsCE8K3m/rV7r525zmnea7KlKzZI4a9u5NkPUkSNRXquITN2Tap+q+kMKmeu24lA8VePImqeZys=</go:docsCustomData>
 </go:gDocsCustomXmlDataStorage>
 </file>
 

</xml_diff>

<commit_message>
feat: add updated doc and pdf of resume
</commit_message>
<xml_diff>
--- a/resume.docx
+++ b/resume.docx
@@ -1211,44 +1211,29 @@
     </w:p>
     <w:p>
       <w:pPr>
-        <w:keepNext w:val="0"/>
-        <w:keepLines w:val="0"/>
-        <w:pageBreakBefore w:val="0"/>
-        <w:widowControl w:val="1"/>
-        <w:pBdr>
-          <w:top w:space="0" w:sz="0" w:val="nil"/>
-          <w:left w:space="0" w:sz="0" w:val="nil"/>
-          <w:bottom w:space="0" w:sz="0" w:val="nil"/>
-          <w:right w:space="0" w:sz="0" w:val="nil"/>
-          <w:between w:space="0" w:sz="0" w:val="nil"/>
-        </w:pBdr>
-        <w:shd w:fill="auto" w:val="clear"/>
-        <w:tabs>
-          <w:tab w:val="center" w:leader="none" w:pos="4680"/>
-          <w:tab w:val="right" w:leader="none" w:pos="9360"/>
-        </w:tabs>
-        <w:spacing w:after="0" w:before="0" w:line="240" w:lineRule="auto"/>
-        <w:ind w:right="0"/>
-        <w:jc w:val="left"/>
-        <w:rPr>
-          <w:sz w:val="20"/>
-          <w:szCs w:val="20"/>
-        </w:rPr>
-      </w:pPr>
-      <w:r>
-        <w:rPr>
-          <w:rtl w:val="0"/>
-        </w:rPr>
-      </w:r>
-    </w:p>
-    <w:p>
-      <w:pPr>
         <w:tabs>
           <w:tab w:val="center" w:leader="none" w:pos="4680"/>
           <w:tab w:val="right" w:leader="none" w:pos="9360"/>
         </w:tabs>
         <w:spacing w:after="0" w:line="240" w:lineRule="auto"/>
         <w:rPr>
+          <w:b w:val="1"/>
+        </w:rPr>
+      </w:pPr>
+      <w:r>
+        <w:rPr>
+          <w:rtl w:val="0"/>
+        </w:rPr>
+      </w:r>
+    </w:p>
+    <w:p>
+      <w:pPr>
+        <w:tabs>
+          <w:tab w:val="center" w:leader="none" w:pos="4680"/>
+          <w:tab w:val="right" w:leader="none" w:pos="9360"/>
+        </w:tabs>
+        <w:spacing w:after="0" w:line="240" w:lineRule="auto"/>
+        <w:rPr>
           <w:sz w:val="20"/>
           <w:szCs w:val="20"/>
         </w:rPr>
@@ -1276,11 +1261,6 @@
           <w:rtl w:val="0"/>
         </w:rPr>
         <w:t xml:space="preserve">May 2019 – Jul 2019</w:t>
-      </w:r>
-      <w:r>
-        <w:rPr>
-          <w:rtl w:val="0"/>
-        </w:rPr>
       </w:r>
     </w:p>
     <w:p>
@@ -1662,6 +1642,28 @@
         </w:rPr>
         <w:t xml:space="preserve">Ran diagnostic tests and updates on 200+ machines in computer labs on campus</w:t>
       </w:r>
+      <w:r>
+        <w:rPr>
+          <w:rFonts w:ascii="Calibri" w:cs="Calibri" w:eastAsia="Calibri" w:hAnsi="Calibri"/>
+          <w:b w:val="0"/>
+          <w:i w:val="0"/>
+          <w:smallCaps w:val="0"/>
+          <w:strike w:val="0"/>
+          <w:color w:val="000000"/>
+          <w:sz w:val="20"/>
+          <w:szCs w:val="20"/>
+          <w:u w:val="none"/>
+          <w:shd w:fill="auto" w:val="clear"/>
+          <w:vertAlign w:val="baseline"/>
+          <w:rtl w:val="0"/>
+        </w:rPr>
+        <w:br w:type="textWrapping"/>
+      </w:r>
+      <w:r>
+        <w:rPr>
+          <w:rtl w:val="0"/>
+        </w:rPr>
+      </w:r>
     </w:p>
     <w:p>
       <w:pPr>
@@ -1685,36 +1687,11 @@
         <w:ind w:left="0" w:right="0" w:firstLine="0"/>
         <w:jc w:val="left"/>
         <w:rPr>
-          <w:rFonts w:ascii="Calibri" w:cs="Calibri" w:eastAsia="Calibri" w:hAnsi="Calibri"/>
-          <w:b w:val="1"/>
-          <w:i w:val="0"/>
-          <w:smallCaps w:val="0"/>
-          <w:strike w:val="0"/>
-          <w:color w:val="000000"/>
-          <w:sz w:val="20"/>
-          <w:szCs w:val="20"/>
-          <w:u w:val="single"/>
-          <w:shd w:fill="auto" w:val="clear"/>
-          <w:vertAlign w:val="baseline"/>
-        </w:rPr>
-      </w:pPr>
-      <w:r>
-        <w:rPr>
-          <w:rFonts w:ascii="Calibri" w:cs="Calibri" w:eastAsia="Calibri" w:hAnsi="Calibri"/>
-          <w:b w:val="0"/>
-          <w:i w:val="0"/>
-          <w:smallCaps w:val="0"/>
-          <w:strike w:val="0"/>
-          <w:color w:val="000000"/>
-          <w:sz w:val="20"/>
-          <w:szCs w:val="20"/>
-          <w:u w:val="none"/>
-          <w:shd w:fill="auto" w:val="clear"/>
-          <w:vertAlign w:val="baseline"/>
-          <w:rtl w:val="0"/>
-        </w:rPr>
-        <w:br w:type="textWrapping"/>
-      </w:r>
+          <w:b w:val="1"/>
+          <w:sz w:val="32"/>
+          <w:szCs w:val="32"/>
+        </w:rPr>
+      </w:pPr>
       <w:r>
         <w:rPr>
           <w:rtl w:val="0"/>
@@ -1877,6 +1854,53 @@
         <w:rPr>
           <w:rtl w:val="0"/>
         </w:rPr>
+      </w:r>
+    </w:p>
+    <w:p>
+      <w:pPr>
+        <w:keepNext w:val="0"/>
+        <w:keepLines w:val="0"/>
+        <w:pageBreakBefore w:val="0"/>
+        <w:widowControl w:val="1"/>
+        <w:numPr>
+          <w:ilvl w:val="0"/>
+          <w:numId w:val="2"/>
+        </w:numPr>
+        <w:pBdr>
+          <w:top w:space="0" w:sz="0" w:val="nil"/>
+          <w:left w:space="0" w:sz="0" w:val="nil"/>
+          <w:bottom w:space="0" w:sz="0" w:val="nil"/>
+          <w:right w:space="0" w:sz="0" w:val="nil"/>
+          <w:between w:space="0" w:sz="0" w:val="nil"/>
+        </w:pBdr>
+        <w:shd w:fill="auto" w:val="clear"/>
+        <w:tabs>
+          <w:tab w:val="center" w:leader="none" w:pos="4680"/>
+          <w:tab w:val="right" w:leader="none" w:pos="9360"/>
+        </w:tabs>
+        <w:spacing w:after="0" w:before="0" w:line="240" w:lineRule="auto"/>
+        <w:ind w:left="720" w:right="0" w:hanging="360"/>
+        <w:jc w:val="left"/>
+        <w:rPr>
+          <w:rFonts w:ascii="Cambria" w:cs="Cambria" w:eastAsia="Cambria" w:hAnsi="Cambria"/>
+          <w:i w:val="0"/>
+          <w:smallCaps w:val="0"/>
+          <w:strike w:val="0"/>
+          <w:color w:val="000000"/>
+          <w:sz w:val="20"/>
+          <w:szCs w:val="20"/>
+          <w:shd w:fill="auto" w:val="clear"/>
+          <w:vertAlign w:val="baseline"/>
+        </w:rPr>
+      </w:pPr>
+      <w:r>
+        <w:rPr>
+          <w:rFonts w:ascii="Cambria" w:cs="Cambria" w:eastAsia="Cambria" w:hAnsi="Cambria"/>
+          <w:sz w:val="20"/>
+          <w:szCs w:val="20"/>
+          <w:rtl w:val="0"/>
+        </w:rPr>
+        <w:t xml:space="preserve">Agile Software Development Life Cycle</w:t>
       </w:r>
     </w:p>
     <w:p>
@@ -3819,7 +3843,7 @@
 
 <file path=customXML/item1.xml><?xml version="1.0" encoding="utf-8"?>
 <go:gDocsCustomXmlDataStorage xmlns:go="http://customooxmlschemas.google.com/" xmlns:r="http://schemas.openxmlformats.org/officeDocument/2006/relationships" uri="GoogleDocsCustomDataVersion1">
-  <go:docsCustomData xmlns:go="http://customooxmlschemas.google.com/" roundtripDataSignature="AMtx7mgk6vGSx8fhr43Avw9gM6+2V1vFKQ==">AMUW2mXrDkueUXY9z0X41P1j9hX4B6DWKIdB2wZS48guDsCE8K3m/rV7r525zmnea7KlKzZI4a9u5NkPUkSNRXquITN2Tap+q+kMKmeu24lA8VePImqeZys=</go:docsCustomData>
+  <go:docsCustomData xmlns:go="http://customooxmlschemas.google.com/" roundtripDataSignature="AMtx7mgk6vGSx8fhr43Avw9gM6+2V1vFKQ==">AMUW2mXiPg0tPKYcGBE2jzkscynAHkxKwfKb8kXXfD+d8p7tBLypxp6hpIY6FKHFpgpXB5252XPOW8qtTkN5LcuduZex7XQ3m3H5BfVeKwlM54UIzWOBM9s=</go:docsCustomData>
 </go:gDocsCustomXmlDataStorage>
 </file>
 

</xml_diff>